<commit_message>
Mirror mirror on the wall
</commit_message>
<xml_diff>
--- a/ProjectPowerSystemsTransmissionLineSimulatorEquations.docx
+++ b/ProjectPowerSystemsTransmissionLineSimulatorEquations.docx
@@ -1128,18 +1128,7 @@
               <w:color w:val="2D3B45"/>
               <w:shd w:val="clear" w:color="auto" w:fill="FFFFFF"/>
             </w:rPr>
-            <m:t>γ</m:t>
-          </m:r>
-          <m:r>
-            <m:rPr>
-              <m:sty m:val="p"/>
-            </m:rPr>
-            <w:rPr>
-              <w:rFonts w:ascii="Cambria Math" w:hAnsi="Cambria Math" w:cs="Calibri"/>
-              <w:color w:val="2D3B45"/>
-              <w:shd w:val="clear" w:color="auto" w:fill="FFFFFF"/>
-            </w:rPr>
-            <m:t>=</m:t>
+            <m:t>γ=</m:t>
           </m:r>
           <m:f>
             <m:fPr>
@@ -1281,18 +1270,7 @@
               <w:color w:val="2D3B45"/>
               <w:shd w:val="clear" w:color="auto" w:fill="FFFFFF"/>
             </w:rPr>
-            <m:t>λ</m:t>
-          </m:r>
-          <m:r>
-            <m:rPr>
-              <m:sty m:val="p"/>
-            </m:rPr>
-            <w:rPr>
-              <w:rFonts w:ascii="Cambria Math" w:hAnsi="Cambria Math" w:cs="Calibri"/>
-              <w:color w:val="2D3B45"/>
-              <w:shd w:val="clear" w:color="auto" w:fill="FFFFFF"/>
-            </w:rPr>
-            <m:t>=</m:t>
+            <m:t>λ=</m:t>
           </m:r>
           <m:f>
             <m:fPr>
@@ -1377,25 +1355,7 @@
           <w:color w:val="2D3B45"/>
           <w:shd w:val="clear" w:color="auto" w:fill="FFFFFF"/>
         </w:rPr>
-        <w:t xml:space="preserve"> (M</w:t>
-      </w:r>
-      <w:proofErr w:type="spellStart"/>
-      <w:r>
-        <w:rPr>
-          <w:rFonts w:asciiTheme="minorHAnsi" w:eastAsiaTheme="minorEastAsia" w:hAnsiTheme="minorHAnsi" w:cstheme="minorBidi"/>
-          <w:color w:val="2D3B45"/>
-          <w:shd w:val="clear" w:color="auto" w:fill="FFFFFF"/>
-        </w:rPr>
-        <w:t>egaVolt</w:t>
-      </w:r>
-      <w:proofErr w:type="spellEnd"/>
-      <w:r>
-        <w:rPr>
-          <w:rFonts w:asciiTheme="minorHAnsi" w:eastAsiaTheme="minorEastAsia" w:hAnsiTheme="minorHAnsi" w:cstheme="minorBidi"/>
-          <w:color w:val="2D3B45"/>
-          <w:shd w:val="clear" w:color="auto" w:fill="FFFFFF"/>
-        </w:rPr>
-        <w:t xml:space="preserve"> Amperes)</w:t>
+        <w:t xml:space="preserve"> (MegaVolt Amperes)</w:t>
       </w:r>
     </w:p>
     <w:p>
@@ -1759,16 +1719,7 @@
               <w:szCs w:val="22"/>
               <w:lang w:val=""/>
             </w:rPr>
-            <m:t>cos</m:t>
-          </m:r>
-          <m:r>
-            <w:rPr>
-              <w:rFonts w:ascii="Cambria Math" w:hAnsi="Cambria Math" w:cs="Calibri"/>
-              <w:sz w:val="22"/>
-              <w:szCs w:val="22"/>
-              <w:lang w:val=""/>
-            </w:rPr>
-            <m:t>h</m:t>
+            <m:t>cosh</m:t>
           </m:r>
           <m:d>
             <m:dPr>
@@ -2186,16 +2137,7 @@
               <w:szCs w:val="22"/>
               <w:lang w:val=""/>
             </w:rPr>
-            <m:t>sin</m:t>
-          </m:r>
-          <m:r>
-            <w:rPr>
-              <w:rFonts w:ascii="Cambria Math" w:hAnsi="Cambria Math" w:cs="Calibri"/>
-              <w:sz w:val="22"/>
-              <w:szCs w:val="22"/>
-              <w:lang w:val=""/>
-            </w:rPr>
-            <m:t>h</m:t>
+            <m:t>sinh</m:t>
           </m:r>
           <m:d>
             <m:dPr>
@@ -2839,6 +2781,119 @@
     </w:p>
     <w:p>
       <w:pPr>
+        <w:pStyle w:val="ListParagraph"/>
+        <w:autoSpaceDE w:val="0"/>
+        <w:autoSpaceDN w:val="0"/>
+        <w:adjustRightInd w:val="0"/>
+        <w:spacing w:after="0" w:line="240" w:lineRule="auto"/>
+        <w:ind w:firstLine="720"/>
+        <w:rPr>
+          <w:rFonts w:ascii="Courier New" w:hAnsi="Courier New" w:cs="Courier New"/>
+          <w:color w:val="000000"/>
+          <w:sz w:val="26"/>
+          <w:szCs w:val="26"/>
+        </w:rPr>
+      </w:pPr>
+      <w:proofErr w:type="spellStart"/>
+      <w:r>
+        <w:rPr>
+          <w:rFonts w:ascii="Courier New" w:hAnsi="Courier New" w:cs="Courier New"/>
+          <w:color w:val="000000"/>
+          <w:sz w:val="26"/>
+          <w:szCs w:val="26"/>
+        </w:rPr>
+        <w:t>RecievingEndVoltage</w:t>
+      </w:r>
+      <w:proofErr w:type="spellEnd"/>
+      <w:r>
+        <w:rPr>
+          <w:rFonts w:ascii="Courier New" w:hAnsi="Courier New" w:cs="Courier New"/>
+          <w:color w:val="000000"/>
+          <w:sz w:val="26"/>
+          <w:szCs w:val="26"/>
+        </w:rPr>
+        <w:t>=</w:t>
+      </w:r>
+      <w:proofErr w:type="spellStart"/>
+      <w:r>
+        <w:rPr>
+          <w:rFonts w:ascii="Courier New" w:hAnsi="Courier New" w:cs="Courier New"/>
+          <w:color w:val="000000"/>
+          <w:sz w:val="26"/>
+          <w:szCs w:val="26"/>
+        </w:rPr>
+        <w:t>RatedLineVoltage</w:t>
+      </w:r>
+      <w:proofErr w:type="spellEnd"/>
+      <w:r>
+        <w:rPr>
+          <w:rFonts w:ascii="Courier New" w:hAnsi="Courier New" w:cs="Courier New"/>
+          <w:color w:val="000000"/>
+          <w:sz w:val="26"/>
+          <w:szCs w:val="26"/>
+        </w:rPr>
+        <w:t>/(</w:t>
+      </w:r>
+      <w:proofErr w:type="gramStart"/>
+      <w:r>
+        <w:rPr>
+          <w:rFonts w:ascii="Courier New" w:hAnsi="Courier New" w:cs="Courier New"/>
+          <w:color w:val="000000"/>
+          <w:sz w:val="26"/>
+          <w:szCs w:val="26"/>
+        </w:rPr>
+        <w:t>sqrt(</w:t>
+      </w:r>
+      <w:proofErr w:type="gramEnd"/>
+      <w:r>
+        <w:rPr>
+          <w:rFonts w:ascii="Courier New" w:hAnsi="Courier New" w:cs="Courier New"/>
+          <w:color w:val="000000"/>
+          <w:sz w:val="26"/>
+          <w:szCs w:val="26"/>
+        </w:rPr>
+        <w:t>3))</w:t>
+      </w:r>
+    </w:p>
+    <w:p>
+      <w:pPr>
+        <w:pStyle w:val="ListParagraph"/>
+        <w:autoSpaceDE w:val="0"/>
+        <w:autoSpaceDN w:val="0"/>
+        <w:adjustRightInd w:val="0"/>
+        <w:spacing w:after="0" w:line="240" w:lineRule="auto"/>
+        <w:ind w:firstLine="720"/>
+        <w:rPr>
+          <w:rFonts w:ascii="Courier New" w:hAnsi="Courier New" w:cs="Courier New"/>
+          <w:sz w:val="24"/>
+          <w:szCs w:val="24"/>
+        </w:rPr>
+      </w:pPr>
+      <w:r>
+        <w:rPr>
+          <w:rFonts w:ascii="Courier New" w:hAnsi="Courier New" w:cs="Courier New"/>
+          <w:color w:val="000000"/>
+          <w:sz w:val="26"/>
+          <w:szCs w:val="26"/>
+        </w:rPr>
+        <w:t>(Assume phase angle of receiving end voltage = 0)</w:t>
+      </w:r>
+    </w:p>
+    <w:p>
+      <w:pPr>
+        <w:pStyle w:val="NormalWeb"/>
+        <w:spacing w:before="0" w:beforeAutospacing="0" w:after="0" w:afterAutospacing="0"/>
+        <w:ind w:left="720" w:firstLine="720"/>
+        <w:rPr>
+          <w:rFonts w:asciiTheme="minorHAnsi" w:eastAsiaTheme="minorEastAsia" w:hAnsiTheme="minorHAnsi" w:cstheme="minorBidi"/>
+          <w:sz w:val="22"/>
+          <w:szCs w:val="22"/>
+          <w:lang w:val=""/>
+        </w:rPr>
+      </w:pPr>
+    </w:p>
+    <w:p>
+      <w:pPr>
         <w:pStyle w:val="NormalWeb"/>
         <w:numPr>
           <w:ilvl w:val="0"/>
@@ -2928,6 +2983,30 @@
       <w:pPr>
         <w:pStyle w:val="NormalWeb"/>
         <w:spacing w:before="0" w:beforeAutospacing="0" w:after="0" w:afterAutospacing="0"/>
+        <w:rPr>
+          <w:rFonts w:asciiTheme="minorHAnsi" w:eastAsiaTheme="minorEastAsia" w:hAnsiTheme="minorHAnsi" w:cstheme="minorBidi"/>
+          <w:sz w:val="22"/>
+          <w:szCs w:val="22"/>
+          <w:lang w:val=""/>
+        </w:rPr>
+      </w:pPr>
+    </w:p>
+    <w:p>
+      <w:pPr>
+        <w:pStyle w:val="NormalWeb"/>
+        <w:spacing w:before="0" w:beforeAutospacing="0" w:after="0" w:afterAutospacing="0"/>
+        <w:rPr>
+          <w:rFonts w:asciiTheme="minorHAnsi" w:eastAsiaTheme="minorEastAsia" w:hAnsiTheme="minorHAnsi" w:cstheme="minorBidi"/>
+          <w:sz w:val="22"/>
+          <w:szCs w:val="22"/>
+          <w:lang w:val=""/>
+        </w:rPr>
+      </w:pPr>
+    </w:p>
+    <w:p>
+      <w:pPr>
+        <w:pStyle w:val="NormalWeb"/>
+        <w:spacing w:before="0" w:beforeAutospacing="0" w:after="0" w:afterAutospacing="0"/>
         <w:ind w:left="720"/>
         <w:rPr>
           <w:rFonts w:asciiTheme="minorHAnsi" w:eastAsiaTheme="minorEastAsia" w:hAnsiTheme="minorHAnsi" w:cstheme="minorBidi"/>
@@ -2936,6 +3015,285 @@
           <w:lang w:val=""/>
         </w:rPr>
       </w:pPr>
+      <m:oMathPara>
+        <m:oMath>
+          <m:sSub>
+            <m:sSubPr>
+              <m:ctrlPr>
+                <w:rPr>
+                  <w:rFonts w:ascii="Cambria Math" w:hAnsi="Cambria Math" w:cs="Calibri"/>
+                  <w:sz w:val="22"/>
+                  <w:szCs w:val="22"/>
+                  <w:lang w:val=""/>
+                </w:rPr>
+              </m:ctrlPr>
+            </m:sSubPr>
+            <m:e>
+              <m:acc>
+                <m:accPr>
+                  <m:chr m:val="̅"/>
+                  <m:ctrlPr>
+                    <w:rPr>
+                      <w:rFonts w:ascii="Cambria Math" w:hAnsi="Cambria Math" w:cs="Calibri"/>
+                      <w:sz w:val="22"/>
+                      <w:szCs w:val="22"/>
+                      <w:lang w:val=""/>
+                    </w:rPr>
+                  </m:ctrlPr>
+                </m:accPr>
+                <m:e>
+                  <m:r>
+                    <w:rPr>
+                      <w:rFonts w:ascii="Cambria Math" w:hAnsi="Cambria Math" w:cs="Calibri"/>
+                      <w:sz w:val="22"/>
+                      <w:szCs w:val="22"/>
+                      <w:lang w:val=""/>
+                    </w:rPr>
+                    <m:t>I</m:t>
+                  </m:r>
+                </m:e>
+              </m:acc>
+            </m:e>
+            <m:sub>
+              <m:r>
+                <w:rPr>
+                  <w:rFonts w:ascii="Cambria Math" w:hAnsi="Cambria Math" w:cs="Calibri"/>
+                  <w:sz w:val="22"/>
+                  <w:szCs w:val="22"/>
+                  <w:lang w:val=""/>
+                </w:rPr>
+                <m:t>R</m:t>
+              </m:r>
+            </m:sub>
+          </m:sSub>
+          <m:r>
+            <w:rPr>
+              <w:rFonts w:ascii="Cambria Math" w:hAnsi="Cambria Math" w:cs="Calibri"/>
+              <w:sz w:val="22"/>
+              <w:szCs w:val="22"/>
+              <w:lang w:val=""/>
+            </w:rPr>
+            <m:t>=</m:t>
+          </m:r>
+          <m:f>
+            <m:fPr>
+              <m:ctrlPr>
+                <w:rPr>
+                  <w:rFonts w:ascii="Cambria Math" w:hAnsi="Cambria Math" w:cs="Calibri"/>
+                  <w:i/>
+                  <w:sz w:val="22"/>
+                  <w:szCs w:val="22"/>
+                  <w:lang w:val=""/>
+                </w:rPr>
+              </m:ctrlPr>
+            </m:fPr>
+            <m:num>
+              <m:sSub>
+                <m:sSubPr>
+                  <m:ctrlPr>
+                    <w:rPr>
+                      <w:rFonts w:ascii="Cambria Math" w:hAnsi="Cambria Math" w:cs="Calibri"/>
+                      <w:i/>
+                      <w:sz w:val="22"/>
+                      <w:szCs w:val="22"/>
+                      <w:lang w:val=""/>
+                    </w:rPr>
+                  </m:ctrlPr>
+                </m:sSubPr>
+                <m:e>
+                  <m:r>
+                    <w:rPr>
+                      <w:rFonts w:ascii="Cambria Math" w:hAnsi="Cambria Math" w:cs="Calibri"/>
+                      <w:sz w:val="22"/>
+                      <w:szCs w:val="22"/>
+                      <w:lang w:val=""/>
+                    </w:rPr>
+                    <m:t>load</m:t>
+                  </m:r>
+                </m:e>
+                <m:sub>
+                  <m:r>
+                    <w:rPr>
+                      <w:rFonts w:ascii="Cambria Math" w:hAnsi="Cambria Math" w:cs="Calibri"/>
+                      <w:sz w:val="22"/>
+                      <w:szCs w:val="22"/>
+                      <w:lang w:val=""/>
+                    </w:rPr>
+                    <m:t>power</m:t>
+                  </m:r>
+                </m:sub>
+              </m:sSub>
+              <m:ctrlPr>
+                <w:rPr>
+                  <w:rFonts w:ascii="Cambria Math" w:eastAsiaTheme="minorEastAsia" w:hAnsi="Cambria Math" w:cstheme="minorBidi"/>
+                  <w:i/>
+                  <w:sz w:val="22"/>
+                  <w:szCs w:val="22"/>
+                  <w:lang w:val=""/>
+                </w:rPr>
+              </m:ctrlPr>
+            </m:num>
+            <m:den>
+              <m:r>
+                <w:rPr>
+                  <w:rFonts w:ascii="Cambria Math" w:eastAsiaTheme="minorEastAsia" w:hAnsi="Cambria Math" w:cstheme="minorBidi"/>
+                  <w:sz w:val="22"/>
+                  <w:szCs w:val="22"/>
+                  <w:lang w:val=""/>
+                </w:rPr>
+                <m:t>(</m:t>
+              </m:r>
+              <m:rad>
+                <m:radPr>
+                  <m:degHide m:val="1"/>
+                  <m:ctrlPr>
+                    <w:rPr>
+                      <w:rFonts w:ascii="Cambria Math" w:eastAsiaTheme="minorEastAsia" w:hAnsi="Cambria Math" w:cstheme="minorBidi"/>
+                      <w:i/>
+                      <w:sz w:val="22"/>
+                      <w:szCs w:val="22"/>
+                      <w:lang w:val=""/>
+                    </w:rPr>
+                  </m:ctrlPr>
+                </m:radPr>
+                <m:deg/>
+                <m:e>
+                  <m:r>
+                    <w:rPr>
+                      <w:rFonts w:ascii="Cambria Math" w:eastAsiaTheme="minorEastAsia" w:hAnsi="Cambria Math" w:cstheme="minorBidi"/>
+                      <w:sz w:val="22"/>
+                      <w:szCs w:val="22"/>
+                      <w:lang w:val=""/>
+                    </w:rPr>
+                    <m:t>3</m:t>
+                  </m:r>
+                </m:e>
+              </m:rad>
+              <m:r>
+                <w:rPr>
+                  <w:rFonts w:ascii="Cambria Math" w:eastAsiaTheme="minorEastAsia" w:hAnsi="Cambria Math" w:cstheme="minorBidi"/>
+                  <w:sz w:val="22"/>
+                  <w:szCs w:val="22"/>
+                  <w:lang w:val=""/>
+                </w:rPr>
+                <m:t>)(|</m:t>
+              </m:r>
+              <m:acc>
+                <m:accPr>
+                  <m:chr m:val="̅"/>
+                  <m:ctrlPr>
+                    <w:rPr>
+                      <w:rFonts w:ascii="Cambria Math" w:eastAsiaTheme="minorEastAsia" w:hAnsi="Cambria Math" w:cstheme="minorBidi"/>
+                      <w:i/>
+                      <w:sz w:val="22"/>
+                      <w:szCs w:val="22"/>
+                      <w:lang w:val=""/>
+                    </w:rPr>
+                  </m:ctrlPr>
+                </m:accPr>
+                <m:e>
+                  <m:sSub>
+                    <m:sSubPr>
+                      <m:ctrlPr>
+                        <w:rPr>
+                          <w:rFonts w:ascii="Cambria Math" w:eastAsiaTheme="minorEastAsia" w:hAnsi="Cambria Math" w:cstheme="minorBidi"/>
+                          <w:i/>
+                          <w:sz w:val="22"/>
+                          <w:szCs w:val="22"/>
+                          <w:lang w:val=""/>
+                        </w:rPr>
+                      </m:ctrlPr>
+                    </m:sSubPr>
+                    <m:e>
+                      <m:r>
+                        <w:rPr>
+                          <w:rFonts w:ascii="Cambria Math" w:eastAsiaTheme="minorEastAsia" w:hAnsi="Cambria Math" w:cstheme="minorBidi"/>
+                          <w:sz w:val="22"/>
+                          <w:szCs w:val="22"/>
+                          <w:lang w:val=""/>
+                        </w:rPr>
+                        <m:t>V</m:t>
+                      </m:r>
+                    </m:e>
+                    <m:sub>
+                      <m:r>
+                        <w:rPr>
+                          <w:rFonts w:ascii="Cambria Math" w:eastAsiaTheme="minorEastAsia" w:hAnsi="Cambria Math" w:cstheme="minorBidi"/>
+                          <w:sz w:val="22"/>
+                          <w:szCs w:val="22"/>
+                          <w:lang w:val=""/>
+                        </w:rPr>
+                        <m:t>R</m:t>
+                      </m:r>
+                    </m:sub>
+                  </m:sSub>
+                </m:e>
+              </m:acc>
+              <m:r>
+                <w:rPr>
+                  <w:rFonts w:ascii="Cambria Math" w:eastAsiaTheme="minorEastAsia" w:hAnsi="Cambria Math" w:cstheme="minorBidi"/>
+                  <w:sz w:val="22"/>
+                  <w:szCs w:val="22"/>
+                  <w:lang w:val=""/>
+                </w:rPr>
+                <m:t>|)(PF)</m:t>
+              </m:r>
+            </m:den>
+          </m:f>
+        </m:oMath>
+      </m:oMathPara>
+    </w:p>
+    <w:p>
+      <w:pPr>
+        <w:pStyle w:val="NormalWeb"/>
+        <w:spacing w:before="0" w:beforeAutospacing="0" w:after="0" w:afterAutospacing="0"/>
+        <w:ind w:left="720"/>
+        <w:rPr>
+          <w:rFonts w:asciiTheme="minorHAnsi" w:eastAsiaTheme="minorEastAsia" w:hAnsiTheme="minorHAnsi" w:cstheme="minorBidi"/>
+          <w:sz w:val="22"/>
+          <w:szCs w:val="22"/>
+          <w:lang w:val=""/>
+        </w:rPr>
+      </w:pPr>
+    </w:p>
+    <w:p>
+      <w:pPr>
+        <w:pStyle w:val="NormalWeb"/>
+        <w:spacing w:before="0" w:beforeAutospacing="0" w:after="0" w:afterAutospacing="0"/>
+        <w:ind w:left="720"/>
+        <w:rPr>
+          <w:rFonts w:asciiTheme="minorHAnsi" w:eastAsiaTheme="minorEastAsia" w:hAnsiTheme="minorHAnsi" w:cstheme="minorBidi"/>
+          <w:sz w:val="22"/>
+          <w:szCs w:val="22"/>
+          <w:lang w:val=""/>
+        </w:rPr>
+      </w:pPr>
+    </w:p>
+    <w:p>
+      <w:pPr>
+        <w:pStyle w:val="NormalWeb"/>
+        <w:spacing w:before="0" w:beforeAutospacing="0" w:after="0" w:afterAutospacing="0"/>
+        <w:ind w:left="720"/>
+        <w:rPr>
+          <w:rFonts w:asciiTheme="minorHAnsi" w:eastAsiaTheme="minorEastAsia" w:hAnsiTheme="minorHAnsi" w:cstheme="minorBidi"/>
+          <w:sz w:val="22"/>
+          <w:szCs w:val="22"/>
+          <w:lang w:val=""/>
+        </w:rPr>
+      </w:pPr>
+    </w:p>
+    <w:p>
+      <w:pPr>
+        <w:pStyle w:val="NormalWeb"/>
+        <w:spacing w:before="0" w:beforeAutospacing="0" w:after="0" w:afterAutospacing="0"/>
+        <w:ind w:left="720"/>
+        <w:rPr>
+          <w:rFonts w:asciiTheme="minorHAnsi" w:eastAsiaTheme="minorEastAsia" w:hAnsiTheme="minorHAnsi" w:cstheme="minorBidi"/>
+          <w:sz w:val="22"/>
+          <w:szCs w:val="22"/>
+          <w:lang w:val=""/>
+        </w:rPr>
+      </w:pPr>
       <w:r>
         <w:rPr>
           <w:rFonts w:asciiTheme="minorHAnsi" w:eastAsiaTheme="minorEastAsia" w:hAnsiTheme="minorHAnsi" w:cstheme="minorBidi"/>
@@ -2965,7 +3323,6 @@
           <w:szCs w:val="22"/>
           <w:lang w:val=""/>
         </w:rPr>
-        <w:lastRenderedPageBreak/>
         <w:tab/>
       </w:r>
       <m:oMath>
@@ -3144,6 +3501,32 @@
     <w:p>
       <w:pPr>
         <w:pStyle w:val="NormalWeb"/>
+        <w:spacing w:before="0" w:beforeAutospacing="0" w:after="0" w:afterAutospacing="0"/>
+        <w:ind w:left="720"/>
+        <w:rPr>
+          <w:rFonts w:asciiTheme="minorHAnsi" w:eastAsiaTheme="minorEastAsia" w:hAnsiTheme="minorHAnsi" w:cstheme="minorBidi"/>
+          <w:sz w:val="22"/>
+          <w:szCs w:val="22"/>
+          <w:lang w:val=""/>
+        </w:rPr>
+      </w:pPr>
+    </w:p>
+    <w:p>
+      <w:pPr>
+        <w:pStyle w:val="NormalWeb"/>
+        <w:spacing w:before="0" w:beforeAutospacing="0" w:after="0" w:afterAutospacing="0"/>
+        <w:ind w:left="720"/>
+        <w:rPr>
+          <w:rFonts w:asciiTheme="minorHAnsi" w:eastAsiaTheme="minorEastAsia" w:hAnsiTheme="minorHAnsi" w:cstheme="minorBidi"/>
+          <w:sz w:val="22"/>
+          <w:szCs w:val="22"/>
+          <w:lang w:val=""/>
+        </w:rPr>
+      </w:pPr>
+    </w:p>
+    <w:p>
+      <w:pPr>
+        <w:pStyle w:val="NormalWeb"/>
         <w:numPr>
           <w:ilvl w:val="0"/>
           <w:numId w:val="1"/>
@@ -4857,10 +5240,28 @@
       </w:r>
     </w:p>
     <w:p>
-      <w:r>
-        <w:t>https://www.electricalclassroom.com/real-reactive-complex-apparent-power/</w:t>
-      </w:r>
-    </w:p>
+      <w:hyperlink r:id="rId5" w:history="1">
+        <w:r>
+          <w:rPr>
+            <w:rStyle w:val="Hyperlink"/>
+          </w:rPr>
+          <w:t>https://www.electricalclassroom.com/real-reactive-complex-apparent-power/</w:t>
+        </w:r>
+      </w:hyperlink>
+    </w:p>
+    <w:p/>
+    <w:p>
+      <w:hyperlink r:id="rId6" w:history="1">
+        <w:r>
+          <w:rPr>
+            <w:rStyle w:val="Hyperlink"/>
+          </w:rPr>
+          <w:t>http://www.ece.mtu.edu/faculty/bamork/ee5200_F03/ch6-soln.pdf</w:t>
+        </w:r>
+      </w:hyperlink>
+    </w:p>
+    <w:p/>
+    <w:p/>
     <w:sectPr>
       <w:pgSz w:w="12240" w:h="15840"/>
       <w:pgMar w:top="1440" w:right="1440" w:bottom="1440" w:left="1440" w:header="720" w:footer="720" w:gutter="0"/>
@@ -5445,6 +5846,40 @@
       <w:color w:val="808080"/>
     </w:rPr>
   </w:style>
+  <w:style w:type="paragraph" w:styleId="ListParagraph">
+    <w:name w:val="List Paragraph"/>
+    <w:basedOn w:val="Normal"/>
+    <w:uiPriority w:val="34"/>
+    <w:qFormat/>
+    <w:rsid w:val="00546F6E"/>
+    <w:pPr>
+      <w:ind w:left="720"/>
+      <w:contextualSpacing/>
+    </w:pPr>
+  </w:style>
+  <w:style w:type="character" w:styleId="Hyperlink">
+    <w:name w:val="Hyperlink"/>
+    <w:basedOn w:val="DefaultParagraphFont"/>
+    <w:uiPriority w:val="99"/>
+    <w:unhideWhenUsed/>
+    <w:rsid w:val="003C7B52"/>
+    <w:rPr>
+      <w:color w:val="0563C1" w:themeColor="hyperlink"/>
+      <w:u w:val="single"/>
+    </w:rPr>
+  </w:style>
+  <w:style w:type="character" w:styleId="UnresolvedMention">
+    <w:name w:val="Unresolved Mention"/>
+    <w:basedOn w:val="DefaultParagraphFont"/>
+    <w:uiPriority w:val="99"/>
+    <w:semiHidden/>
+    <w:unhideWhenUsed/>
+    <w:rsid w:val="003C7B52"/>
+    <w:rPr>
+      <w:color w:val="605E5C"/>
+      <w:shd w:val="clear" w:color="auto" w:fill="E1DFDD"/>
+    </w:rPr>
+  </w:style>
 </w:styles>
 </file>
 

</xml_diff>